<commit_message>
current updates Laptop, 20160806
</commit_message>
<xml_diff>
--- a/Vorlage_Latex_dt/Prüfstandsaufbau.docx
+++ b/Vorlage_Latex_dt/Prüfstandsaufbau.docx
@@ -1,21 +1,15 @@
 
 <file path=word/document.xml><?xml version="1.0" encoding="utf-8"?>
-<w:document xmlns:wpc="http://schemas.microsoft.com/office/word/2010/wordprocessingCanvas" xmlns:cx="http://schemas.microsoft.com/office/drawing/2014/chartex" xmlns:cx1="http://schemas.microsoft.com/office/drawing/2015/9/8/chartex" xmlns:mc="http://schemas.openxmlformats.org/markup-compatibility/2006" xmlns:o="urn:schemas-microsoft-com:office:office" xmlns:r="http://schemas.openxmlformats.org/officeDocument/2006/relationships" xmlns:m="http://schemas.openxmlformats.org/officeDocument/2006/math" xmlns:v="urn:schemas-microsoft-com:vml" xmlns:wp14="http://schemas.microsoft.com/office/word/2010/wordprocessingDrawing" xmlns:wp="http://schemas.openxmlformats.org/drawingml/2006/wordprocessingDrawing" xmlns:w10="urn:schemas-microsoft-com:office:word" xmlns:w="http://schemas.openxmlformats.org/wordprocessingml/2006/main" xmlns:w14="http://schemas.microsoft.com/office/word/2010/wordml" xmlns:w15="http://schemas.microsoft.com/office/word/2012/wordml" xmlns:w16se="http://schemas.microsoft.com/office/word/2015/wordml/symex" xmlns:wpg="http://schemas.microsoft.com/office/word/2010/wordprocessingGroup" xmlns:wpi="http://schemas.microsoft.com/office/word/2010/wordprocessingInk" xmlns:wne="http://schemas.microsoft.com/office/word/2006/wordml" xmlns:wps="http://schemas.microsoft.com/office/word/2010/wordprocessingShape" mc:Ignorable="w14 w15 w16se wp14">
+<w:document xmlns:wpc="http://schemas.microsoft.com/office/word/2010/wordprocessingCanvas" xmlns:cx="http://schemas.microsoft.com/office/drawing/2014/chartex" xmlns:cx1="http://schemas.microsoft.com/office/drawing/2015/9/8/chartex" xmlns:cx2="http://schemas.microsoft.com/office/drawing/2015/10/21/chartex" xmlns:mc="http://schemas.openxmlformats.org/markup-compatibility/2006" xmlns:o="urn:schemas-microsoft-com:office:office" xmlns:r="http://schemas.openxmlformats.org/officeDocument/2006/relationships" xmlns:m="http://schemas.openxmlformats.org/officeDocument/2006/math" xmlns:v="urn:schemas-microsoft-com:vml" xmlns:wp14="http://schemas.microsoft.com/office/word/2010/wordprocessingDrawing" xmlns:wp="http://schemas.openxmlformats.org/drawingml/2006/wordprocessingDrawing" xmlns:w10="urn:schemas-microsoft-com:office:word" xmlns:w="http://schemas.openxmlformats.org/wordprocessingml/2006/main" xmlns:w14="http://schemas.microsoft.com/office/word/2010/wordml" xmlns:w15="http://schemas.microsoft.com/office/word/2012/wordml" xmlns:w16se="http://schemas.microsoft.com/office/word/2015/wordml/symex" xmlns:wpg="http://schemas.microsoft.com/office/word/2010/wordprocessingGroup" xmlns:wpi="http://schemas.microsoft.com/office/word/2010/wordprocessingInk" xmlns:wne="http://schemas.microsoft.com/office/word/2006/wordml" xmlns:wps="http://schemas.microsoft.com/office/word/2010/wordprocessingShape" mc:Ignorable="w14 w15 w16se wp14">
   <w:body>
     <w:p>
       <w:r>
-        <w:t>Prüfstandsaufb</w:t>
-      </w:r>
-      <w:r>
-        <w:t>au</w:t>
-      </w:r>
-    </w:p>
-    <w:p>
-      <w:r>
-        <w:t>% B</w:t>
-      </w:r>
-      <w:r>
-        <w:t xml:space="preserve">ild der gesamten </w:t>
+        <w:t>Prüfstandsaufbau</w:t>
+      </w:r>
+    </w:p>
+    <w:p>
+      <w:r>
+        <w:t xml:space="preserve">% Bild der gesamten </w:t>
       </w:r>
       <w:proofErr w:type="spellStart"/>
       <w:r>
@@ -23,10 +17,7 @@
       </w:r>
       <w:proofErr w:type="spellEnd"/>
       <w:r>
-        <w:t xml:space="preserve"> und </w:t>
-      </w:r>
-      <w:r>
-        <w:t>im Angeschlossenen Zustand hinzufügen</w:t>
+        <w:t xml:space="preserve"> und im Angeschlossenen Zustand hinzufügen</w:t>
       </w:r>
     </w:p>
     <w:p/>
@@ -40,15 +31,33 @@
       </w:r>
       <w:proofErr w:type="spellEnd"/>
       <w:r>
+        <w:t xml:space="preserve"> experimente</w:t>
+      </w:r>
+      <w:r>
+        <w:t>l</w:t>
+      </w:r>
+      <w:r>
+        <w:t xml:space="preserve">l zu untersuchen, wurde eine </w:t>
+      </w:r>
+      <w:proofErr w:type="spellStart"/>
+      <w:r>
+        <w:t>Prüfbox</w:t>
+      </w:r>
+      <w:proofErr w:type="spellEnd"/>
+      <w:r>
+        <w:t xml:space="preserve"> installiert</w:t>
+      </w:r>
+      <w:r>
+        <w:t xml:space="preserve"> (links, Bild…)</w:t>
+      </w:r>
+      <w:r>
+        <w:t>.</w:t>
+      </w:r>
+      <w:r>
         <w:t xml:space="preserve"> </w:t>
       </w:r>
-      <w:proofErr w:type="spellStart"/>
-      <w:r>
-        <w:t>experimentel</w:t>
-      </w:r>
-      <w:proofErr w:type="spellEnd"/>
-      <w:r>
-        <w:t xml:space="preserve"> zu untersuchen, wurde eine </w:t>
+      <w:r>
+        <w:t xml:space="preserve">Die </w:t>
       </w:r>
       <w:proofErr w:type="spellStart"/>
       <w:r>
@@ -56,29 +65,19 @@
       </w:r>
       <w:proofErr w:type="spellEnd"/>
       <w:r>
-        <w:t xml:space="preserve"> installiert</w:t>
-      </w:r>
-      <w:r>
-        <w:t xml:space="preserve"> (links, Bild…) </w:t>
-      </w:r>
-      <w:r>
-        <w:t xml:space="preserve">Die </w:t>
-      </w:r>
-      <w:proofErr w:type="spellStart"/>
-      <w:r>
-        <w:t>Prüfbox</w:t>
-      </w:r>
-      <w:proofErr w:type="spellEnd"/>
-      <w:r>
-        <w:t xml:space="preserve"> wird mit konditionierter Luft aus zwei </w:t>
-      </w:r>
-      <w:proofErr w:type="spellStart"/>
-      <w:r>
-        <w:t>AirHandlingUnits</w:t>
-      </w:r>
-      <w:proofErr w:type="spellEnd"/>
-      <w:r>
-        <w:t xml:space="preserve"> versorgt</w:t>
+        <w:t xml:space="preserve"> wird mit konditionierter Luft aus zwei Air</w:t>
+      </w:r>
+      <w:r>
+        <w:t xml:space="preserve"> </w:t>
+      </w:r>
+      <w:r>
+        <w:t>Handling</w:t>
+      </w:r>
+      <w:r>
+        <w:t xml:space="preserve"> </w:t>
+      </w:r>
+      <w:r>
+        <w:t>Units versorgt</w:t>
       </w:r>
       <w:r>
         <w:t xml:space="preserve"> (rechts Bild…)</w:t>
@@ -155,19 +154,12 @@
       <w:r>
         <w:t xml:space="preserve">% </w:t>
       </w:r>
-      <w:proofErr w:type="spellStart"/>
-      <w:r>
-        <w:t>bild</w:t>
-      </w:r>
-      <w:proofErr w:type="spellEnd"/>
-      <w:r>
-        <w:t xml:space="preserve"> mit Sensoren </w:t>
-      </w:r>
-      <w:proofErr w:type="spellStart"/>
-      <w:r>
-        <w:t>akktualisieren</w:t>
-      </w:r>
-      <w:proofErr w:type="spellEnd"/>
+      <w:r>
+        <w:t>B</w:t>
+      </w:r>
+      <w:r>
+        <w:t>ild mit Sensoren aktualisieren</w:t>
+      </w:r>
     </w:p>
     <w:p>
       <w:r>
@@ -534,10 +526,272 @@
         <w:t xml:space="preserve"> DIN… verbaut. Für alle beschriebenen Feuchtemessungen sind Feuchtesensoren …. verbaut. </w:t>
       </w:r>
     </w:p>
-    <w:p>
+    <w:p/>
+    <w:p>
+      <w:pPr>
+        <w:rPr>
+          <w:noProof/>
+          <w:lang w:eastAsia="de-DE"/>
+        </w:rPr>
+      </w:pPr>
+    </w:p>
+    <w:p>
+      <w:pPr>
+        <w:rPr>
+          <w:noProof/>
+          <w:lang w:eastAsia="de-DE"/>
+        </w:rPr>
+      </w:pPr>
+    </w:p>
+    <w:p>
+      <w:pPr>
+        <w:rPr>
+          <w:noProof/>
+          <w:lang w:eastAsia="de-DE"/>
+        </w:rPr>
+      </w:pPr>
+    </w:p>
+    <w:p>
+      <w:r>
+        <w:rPr>
+          <w:noProof/>
+          <w:lang w:eastAsia="de-DE"/>
+        </w:rPr>
+        <w:drawing>
+          <wp:inline distT="0" distB="0" distL="0" distR="0">
+            <wp:extent cx="7325995" cy="3657600"/>
+            <wp:effectExtent l="0" t="0" r="8255" b="0"/>
+            <wp:docPr id="3" name="Grafik 3"/>
+            <wp:cNvGraphicFramePr>
+              <a:graphicFrameLocks xmlns:a="http://schemas.openxmlformats.org/drawingml/2006/main" noChangeAspect="1"/>
+            </wp:cNvGraphicFramePr>
+            <a:graphic xmlns:a="http://schemas.openxmlformats.org/drawingml/2006/main">
+              <a:graphicData uri="http://schemas.openxmlformats.org/drawingml/2006/picture">
+                <pic:pic xmlns:pic="http://schemas.openxmlformats.org/drawingml/2006/picture">
+                  <pic:nvPicPr>
+                    <pic:cNvPr id="0" name="Picture 1"/>
+                    <pic:cNvPicPr>
+                      <a:picLocks noChangeAspect="1" noChangeArrowheads="1"/>
+                    </pic:cNvPicPr>
+                  </pic:nvPicPr>
+                  <pic:blipFill>
+                    <a:blip r:embed="rId6">
+                      <a:extLst>
+                        <a:ext uri="{28A0092B-C50C-407E-A947-70E740481C1C}">
+                          <a14:useLocalDpi xmlns:a14="http://schemas.microsoft.com/office/drawing/2010/main" val="0"/>
+                        </a:ext>
+                      </a:extLst>
+                    </a:blip>
+                    <a:srcRect/>
+                    <a:stretch>
+                      <a:fillRect/>
+                    </a:stretch>
+                  </pic:blipFill>
+                  <pic:spPr bwMode="auto">
+                    <a:xfrm>
+                      <a:off x="0" y="0"/>
+                      <a:ext cx="7329166" cy="3659183"/>
+                    </a:xfrm>
+                    <a:prstGeom prst="rect">
+                      <a:avLst/>
+                    </a:prstGeom>
+                    <a:noFill/>
+                    <a:ln>
+                      <a:noFill/>
+                    </a:ln>
+                  </pic:spPr>
+                </pic:pic>
+              </a:graphicData>
+            </a:graphic>
+          </wp:inline>
+        </w:drawing>
+      </w:r>
+    </w:p>
+    <w:p/>
+    <w:p/>
+    <w:p/>
+    <w:p>
+      <w:r>
+        <w:t xml:space="preserve">Die Air Handling Unit 2 simuliert die Außenluft. Dazu weißt sie einen Sorptionstrockner mit einer Vorkühleinheit und einem Ventilator auf, einen Lüfter, einen </w:t>
+      </w:r>
+      <w:r>
+        <w:t xml:space="preserve">22kW </w:t>
+      </w:r>
+      <w:proofErr w:type="spellStart"/>
+      <w:r>
+        <w:t>Wärmeübertrager</w:t>
+      </w:r>
+      <w:proofErr w:type="spellEnd"/>
+      <w:r>
+        <w:t xml:space="preserve"> zur Kühlung, einen elektrischen</w:t>
+      </w:r>
+      <w:r>
+        <w:t xml:space="preserve"> 6kW</w:t>
+      </w:r>
+      <w:r>
+        <w:t xml:space="preserve"> Lufterhitzer, sowie einen </w:t>
+      </w:r>
+      <w:proofErr w:type="spellStart"/>
+      <w:r>
+        <w:t>Dampfbefe</w:t>
+      </w:r>
+      <w:r>
+        <w:t>uchter</w:t>
+      </w:r>
+      <w:proofErr w:type="spellEnd"/>
+      <w:r>
+        <w:t xml:space="preserve">. Um Konstante Bedingungen für den Außenluftstrom zu gewährleisten werden wird in der Air Handling Unit 2 ein Luftstrom im Kreis gefördert. Hierbei können bis zu 4500 m³/h gefördert werden. Der Volumenstrom wird über ein </w:t>
+      </w:r>
+      <w:proofErr w:type="spellStart"/>
+      <w:r>
+        <w:t>Venturirohr</w:t>
+      </w:r>
+      <w:proofErr w:type="spellEnd"/>
+      <w:r>
+        <w:t xml:space="preserve"> gemessen. Ein weiteres </w:t>
+      </w:r>
+      <w:proofErr w:type="spellStart"/>
+      <w:r>
+        <w:t>Venturirohr</w:t>
+      </w:r>
+      <w:proofErr w:type="spellEnd"/>
+      <w:r>
+        <w:t xml:space="preserve"> misst den Außenluftstrom der zur </w:t>
+      </w:r>
+      <w:proofErr w:type="spellStart"/>
+      <w:r>
+        <w:t>Prüfbox</w:t>
+      </w:r>
+      <w:proofErr w:type="spellEnd"/>
+      <w:r>
+        <w:t xml:space="preserve"> fließt.</w:t>
+      </w:r>
+      <w:r>
+        <w:t xml:space="preserve"> Der Außenluftstrom beträgt maximal 450m³/h.</w:t>
+      </w:r>
+      <w:r>
+        <w:t xml:space="preserve"> Die Regelung der Volumenströme erfolgt jeweils über Absperrklappen, die kontinuierlich verstellbar sind. Für die Temperaturregelung ist jeweils ein Tempera</w:t>
+      </w:r>
+      <w:r>
+        <w:t xml:space="preserve">tursensor nach dem Lufterhitzer und </w:t>
+      </w:r>
+      <w:r>
+        <w:t xml:space="preserve">dem </w:t>
+      </w:r>
+      <w:proofErr w:type="spellStart"/>
+      <w:r>
+        <w:t>Wärmeübertrager</w:t>
+      </w:r>
+      <w:proofErr w:type="spellEnd"/>
+      <w:r>
+        <w:t xml:space="preserve"> verbaut</w:t>
+      </w:r>
+      <w:r>
+        <w:t xml:space="preserve">, außerdem befindet sich ein Temperatursensor den Luftleitungen des Außenluftstroms und nach dem Sorptionstrockner sowie dem </w:t>
+      </w:r>
+      <w:proofErr w:type="spellStart"/>
+      <w:r>
+        <w:t>Dampfbefeuchter</w:t>
+      </w:r>
+      <w:proofErr w:type="spellEnd"/>
+      <w:r>
+        <w:t xml:space="preserve">. Zur Regelung des </w:t>
+      </w:r>
+      <w:proofErr w:type="spellStart"/>
+      <w:r>
+        <w:t>Dampfbefeuchters</w:t>
+      </w:r>
+      <w:proofErr w:type="spellEnd"/>
+      <w:r>
+        <w:t xml:space="preserve"> ist ein Feuchtesensor mit Temperaturfühler in der Außenluftleitung verbaut. Der Sorptionstrockner w</w:t>
+      </w:r>
+      <w:r>
+        <w:t>ird manuell gesteuert. Um notwendige Leistung des Sorptionstrockners zu ermitteln befindet sich ein Feuchtesensor inklusive Temperatursensor in der Leitung des Außenluftstroms.</w:t>
+      </w:r>
+    </w:p>
+    <w:p>
+      <w:r>
+        <w:lastRenderedPageBreak/>
+        <w:t xml:space="preserve">Der </w:t>
+      </w:r>
+      <w:proofErr w:type="spellStart"/>
+      <w:r>
+        <w:t>Wärmeübertrager</w:t>
+      </w:r>
+      <w:proofErr w:type="spellEnd"/>
+      <w:r>
+        <w:t xml:space="preserve"> wird auf der Primärseite von einem Solestrom durchflossen. Zulaufseitig weißt die Sole eine Temperatur von ca. -20 °C au</w:t>
+      </w:r>
+      <w:r>
+        <w:t xml:space="preserve">f. Daher ist eine Abkühlung des Außenluftstromes auf sehr kalte Temperaturen möglich. </w:t>
+      </w:r>
+    </w:p>
+    <w:p>
+      <w:r>
+        <w:t xml:space="preserve">Die Air Handling Unit 1 simuliert die Abluft. Sie </w:t>
+      </w:r>
+      <w:proofErr w:type="spellStart"/>
+      <w:r>
+        <w:t>weißt</w:t>
+      </w:r>
+      <w:proofErr w:type="spellEnd"/>
+      <w:r>
+        <w:t xml:space="preserve"> einen elektrischen 4 kW Lufterhitzer, einen </w:t>
+      </w:r>
+      <w:r>
+        <w:t>3</w:t>
+      </w:r>
+      <w:r>
+        <w:t xml:space="preserve"> </w:t>
+      </w:r>
+      <w:r>
+        <w:t>kW</w:t>
+      </w:r>
+      <w:r>
+        <w:t xml:space="preserve"> </w:t>
+      </w:r>
+      <w:proofErr w:type="spellStart"/>
+      <w:r>
+        <w:t>Wärmeübertrager</w:t>
+      </w:r>
+      <w:proofErr w:type="spellEnd"/>
+      <w:r>
+        <w:t xml:space="preserve"> zum kühlen</w:t>
+      </w:r>
+      <w:r>
+        <w:t xml:space="preserve"> </w:t>
+      </w:r>
+      <w:r>
+        <w:t xml:space="preserve">und eine </w:t>
+      </w:r>
+      <w:proofErr w:type="spellStart"/>
+      <w:r>
+        <w:t>Dampfbefeuchter</w:t>
+      </w:r>
+      <w:proofErr w:type="spellEnd"/>
+      <w:r>
+        <w:t xml:space="preserve"> auf. Der Volumenstrom entspricht dem des Außenluftstromes. Zur Regelung der Luftbedingungen ist jeweils am Eintritt und am Austritt der AHU 1 ein Feuchtesensor mit Temperaturfühler sowie eine weiterer Temperatursensorverbaut. Außerdem ist jeweils nach dem </w:t>
+      </w:r>
+      <w:proofErr w:type="spellStart"/>
+      <w:r>
+        <w:t>Wärmeübertrager</w:t>
+      </w:r>
+      <w:proofErr w:type="spellEnd"/>
+      <w:r>
+        <w:t xml:space="preserve">, dem Lufterhitzer und dem </w:t>
+      </w:r>
+      <w:proofErr w:type="spellStart"/>
+      <w:r>
+        <w:t>Dampfbefeuchter</w:t>
+      </w:r>
+      <w:proofErr w:type="spellEnd"/>
+      <w:r>
+        <w:t xml:space="preserve"> ein Temperatursensor verbaut. Der Temperatursensor T4_AHU1 ist außerdem mit einem Temperaturwächter verbunden, der bei 40°C auslöst. Der Temperaturwächter nimmt beim Auslösen den Lufterhitzer von der Stromversorgung.</w:t>
+      </w:r>
       <w:bookmarkStart w:id="0" w:name="_GoBack"/>
       <w:bookmarkEnd w:id="0"/>
     </w:p>
+    <w:p/>
     <w:p/>
     <w:sectPr>
       <w:pgSz w:w="11906" w:h="16838"/>
@@ -566,7 +820,7 @@
       </w:pPr>
     </w:pPrDefault>
   </w:docDefaults>
-  <w:latentStyles w:defLockedState="0" w:defUIPriority="99" w:defSemiHidden="0" w:defUnhideWhenUsed="0" w:defQFormat="0" w:count="371">
+  <w:latentStyles w:defLockedState="0" w:defUIPriority="99" w:defSemiHidden="0" w:defUnhideWhenUsed="0" w:defQFormat="0" w:count="372">
     <w:lsdException w:name="Normal" w:uiPriority="0" w:qFormat="1"/>
     <w:lsdException w:name="heading 1" w:uiPriority="9" w:qFormat="1"/>
     <w:lsdException w:name="heading 2" w:semiHidden="1" w:uiPriority="9" w:unhideWhenUsed="1" w:qFormat="1"/>
@@ -938,6 +1192,7 @@
     <w:lsdException w:name="List Table 5 Dark Accent 6" w:uiPriority="50"/>
     <w:lsdException w:name="List Table 6 Colorful Accent 6" w:uiPriority="51"/>
     <w:lsdException w:name="List Table 7 Colorful Accent 6" w:uiPriority="52"/>
+    <w:lsdException w:name="Mention" w:semiHidden="1" w:unhideWhenUsed="1"/>
   </w:latentStyles>
   <w:style w:type="paragraph" w:default="1" w:styleId="Standard">
     <w:name w:val="Normal"/>

</xml_diff>